<commit_message>
Add some docker stuff and fixed dark mode: sorta.
</commit_message>
<xml_diff>
--- a/spms_erpmrp/ERP_MRP Software Proposal.docx
+++ b/spms_erpmrp/ERP_MRP Software Proposal.docx
@@ -20,7 +20,7 @@
         <mc:AlternateContent>
           <mc:Choice Requires="wps">
             <w:drawing>
-              <wp:anchor behindDoc="0" distT="0" distB="0" distL="118745" distR="118745" simplePos="0" locked="0" layoutInCell="1" allowOverlap="1" relativeHeight="2">
+              <wp:anchor behindDoc="0" distT="0" distB="0" distL="118745" distR="118745" simplePos="0" locked="0" layoutInCell="0" allowOverlap="1" relativeHeight="2">
                 <wp:simplePos x="0" y="0"/>
                 <wp:positionH relativeFrom="margin">
                   <wp:align>center</wp:align>
@@ -28,7 +28,7 @@
                 <wp:positionV relativeFrom="margin">
                   <wp:posOffset>1829435</wp:posOffset>
                 </wp:positionV>
-                <wp:extent cx="4754880" cy="1075690"/>
+                <wp:extent cx="4754880" cy="1076325"/>
                 <wp:effectExtent l="0" t="0" r="0" b="0"/>
                 <wp:wrapSquare wrapText="bothSides"/>
                 <wp:docPr id="1" name="Frame1"/>
@@ -39,13 +39,13 @@
                       <wps:spPr>
                         <a:xfrm>
                           <a:off x="0" y="0"/>
-                          <a:ext cx="4754160" cy="1074960"/>
+                          <a:ext cx="4754160" cy="1075680"/>
                         </a:xfrm>
                         <a:prstGeom prst="rect">
                           <a:avLst/>
                         </a:prstGeom>
                         <a:noFill/>
-                        <a:ln>
+                        <a:ln w="0">
                           <a:noFill/>
                         </a:ln>
                       </wps:spPr>
@@ -62,9 +62,7 @@
                               <w:tblW w:w="5000" w:type="pct"/>
                               <w:jc w:val="center"/>
                               <w:tblInd w:w="0" w:type="dxa"/>
-                              <w:tblBorders>
-                                <w:left w:val="single" w:sz="18" w:space="0" w:color="4F81BD"/>
-                              </w:tblBorders>
+                              <w:tblLayout w:type="fixed"/>
                               <w:tblCellMar>
                                 <w:top w:w="216" w:type="dxa"/>
                                 <w:left w:w="115" w:type="dxa"/>
@@ -88,6 +86,7 @@
                                 <w:p>
                                   <w:pPr>
                                     <w:pStyle w:val="NoSpacing"/>
+                                    <w:widowControl w:val="false"/>
                                     <w:rPr>
                                       <w:rFonts w:ascii="Times New Roman" w:hAnsi="Times New Roman" w:cs="Times New Roman"/>
                                       <w:sz w:val="24"/>
@@ -124,6 +123,7 @@
                                 <w:p>
                                   <w:pPr>
                                     <w:pStyle w:val="NoSpacing"/>
+                                    <w:widowControl w:val="false"/>
                                     <w:rPr>
                                       <w:rFonts w:ascii="Times New Roman" w:hAnsi="Times New Roman" w:cs="Times New Roman"/>
                                       <w:color w:val="4F81BD"/>
@@ -156,6 +156,7 @@
                                 <w:p>
                                   <w:pPr>
                                     <w:pStyle w:val="NoSpacing"/>
+                                    <w:widowControl w:val="false"/>
                                     <w:rPr>
                                       <w:rFonts w:ascii="Times New Roman" w:hAnsi="Times New Roman" w:cs="Times New Roman"/>
                                       <w:sz w:val="24"/>
@@ -183,9 +184,7 @@
                               </w:rPr>
                             </w:pPr>
                             <w:r>
-                              <w:rPr>
-                                <w:color w:val="000000"/>
-                              </w:rPr>
+                              <w:rPr/>
                             </w:r>
                           </w:p>
                         </w:txbxContent>
@@ -204,8 +203,7 @@
           </mc:Choice>
           <mc:Fallback>
             <w:pict>
-              <v:rect id="shape_0" ID="Frame1" stroked="f" style="position:absolute;margin-left:46.8pt;margin-top:144.05pt;width:374.3pt;height:84.6pt;mso-position-horizontal:center;mso-position-horizontal-relative:margin;mso-position-vertical-relative:margin">
-                <w10:wrap type="none"/>
+              <v:rect id="shape_0" ID="Frame1" stroked="f" style="position:absolute;margin-left:46.8pt;margin-top:144.05pt;width:374.3pt;height:84.65pt;mso-wrap-style:none;v-text-anchor:middle;mso-position-horizontal:center;mso-position-horizontal-relative:margin;mso-position-vertical-relative:margin">
                 <v:fill o:detectmouseclick="t" on="false"/>
                 <v:stroke color="#3465a4" joinstyle="round" endcap="flat"/>
                 <v:textbox>
@@ -215,9 +213,7 @@
                         <w:tblW w:w="5000" w:type="pct"/>
                         <w:jc w:val="center"/>
                         <w:tblInd w:w="0" w:type="dxa"/>
-                        <w:tblBorders>
-                          <w:left w:val="single" w:sz="18" w:space="0" w:color="4F81BD"/>
-                        </w:tblBorders>
+                        <w:tblLayout w:type="fixed"/>
                         <w:tblCellMar>
                           <w:top w:w="216" w:type="dxa"/>
                           <w:left w:w="115" w:type="dxa"/>
@@ -241,6 +237,7 @@
                           <w:p>
                             <w:pPr>
                               <w:pStyle w:val="NoSpacing"/>
+                              <w:widowControl w:val="false"/>
                               <w:rPr>
                                 <w:rFonts w:ascii="Times New Roman" w:hAnsi="Times New Roman" w:cs="Times New Roman"/>
                                 <w:sz w:val="24"/>
@@ -277,6 +274,7 @@
                           <w:p>
                             <w:pPr>
                               <w:pStyle w:val="NoSpacing"/>
+                              <w:widowControl w:val="false"/>
                               <w:rPr>
                                 <w:rFonts w:ascii="Times New Roman" w:hAnsi="Times New Roman" w:cs="Times New Roman"/>
                                 <w:color w:val="4F81BD"/>
@@ -309,6 +307,7 @@
                           <w:p>
                             <w:pPr>
                               <w:pStyle w:val="NoSpacing"/>
+                              <w:widowControl w:val="false"/>
                               <w:rPr>
                                 <w:rFonts w:ascii="Times New Roman" w:hAnsi="Times New Roman" w:cs="Times New Roman"/>
                                 <w:sz w:val="24"/>
@@ -336,13 +335,12 @@
                         </w:rPr>
                       </w:pPr>
                       <w:r>
-                        <w:rPr>
-                          <w:color w:val="000000"/>
-                        </w:rPr>
+                        <w:rPr/>
                       </w:r>
                     </w:p>
                   </w:txbxContent>
                 </v:textbox>
+                <w10:wrap type="square"/>
               </v:rect>
             </w:pict>
           </mc:Fallback>
@@ -387,7 +385,7 @@
         <mc:AlternateContent>
           <mc:Choice Requires="wps">
             <w:drawing>
-              <wp:anchor behindDoc="0" distT="0" distB="0" distL="118745" distR="118745" simplePos="0" locked="0" layoutInCell="1" allowOverlap="1" relativeHeight="3">
+              <wp:anchor behindDoc="0" distT="0" distB="0" distL="118745" distR="118745" simplePos="0" locked="0" layoutInCell="0" allowOverlap="1" relativeHeight="3">
                 <wp:simplePos x="0" y="0"/>
                 <wp:positionH relativeFrom="margin">
                   <wp:align>center</wp:align>
@@ -395,7 +393,7 @@
                 <wp:positionV relativeFrom="margin">
                   <wp:align>bottom</wp:align>
                 </wp:positionV>
-                <wp:extent cx="4754880" cy="801370"/>
+                <wp:extent cx="4754880" cy="802005"/>
                 <wp:effectExtent l="0" t="0" r="0" b="0"/>
                 <wp:wrapSquare wrapText="bothSides"/>
                 <wp:docPr id="3" name="Frame2"/>
@@ -406,13 +404,13 @@
                       <wps:spPr>
                         <a:xfrm>
                           <a:off x="0" y="0"/>
-                          <a:ext cx="4754160" cy="800640"/>
+                          <a:ext cx="4754160" cy="801360"/>
                         </a:xfrm>
                         <a:prstGeom prst="rect">
                           <a:avLst/>
                         </a:prstGeom>
                         <a:noFill/>
-                        <a:ln>
+                        <a:ln w="0">
                           <a:noFill/>
                         </a:ln>
                       </wps:spPr>
@@ -429,7 +427,7 @@
                               <w:tblW w:w="5000" w:type="pct"/>
                               <w:jc w:val="center"/>
                               <w:tblInd w:w="0" w:type="dxa"/>
-                              <w:tblBorders/>
+                              <w:tblLayout w:type="fixed"/>
                               <w:tblCellMar>
                                 <w:top w:w="216" w:type="dxa"/>
                                 <w:left w:w="115" w:type="dxa"/>
@@ -451,6 +449,7 @@
                                 <w:p>
                                   <w:pPr>
                                     <w:pStyle w:val="NoSpacing"/>
+                                    <w:widowControl w:val="false"/>
                                     <w:rPr>
                                       <w:rFonts w:ascii="Times New Roman" w:hAnsi="Times New Roman" w:cs="Times New Roman"/>
                                       <w:color w:val="4F81BD"/>
@@ -471,6 +470,7 @@
                                 <w:p>
                                   <w:pPr>
                                     <w:pStyle w:val="NoSpacing"/>
+                                    <w:widowControl w:val="false"/>
                                     <w:rPr>
                                       <w:rFonts w:ascii="Times New Roman" w:hAnsi="Times New Roman" w:cs="Times New Roman"/>
                                       <w:color w:val="4F81BD"/>
@@ -491,6 +491,7 @@
                                 <w:p>
                                   <w:pPr>
                                     <w:pStyle w:val="NoSpacing"/>
+                                    <w:widowControl w:val="false"/>
                                     <w:rPr>
                                       <w:rFonts w:ascii="Times New Roman" w:hAnsi="Times New Roman" w:cs="Times New Roman"/>
                                       <w:color w:val="4F81BD"/>
@@ -519,9 +520,7 @@
                               </w:rPr>
                             </w:pPr>
                             <w:r>
-                              <w:rPr>
-                                <w:color w:val="000000"/>
-                              </w:rPr>
+                              <w:rPr/>
                             </w:r>
                           </w:p>
                         </w:txbxContent>
@@ -540,8 +539,7 @@
           </mc:Choice>
           <mc:Fallback>
             <w:pict>
-              <v:rect id="shape_0" ID="Frame2" stroked="f" style="position:absolute;margin-left:46.8pt;margin-top:584.9pt;width:374.3pt;height:63pt;mso-position-horizontal:center;mso-position-horizontal-relative:margin;mso-position-vertical:bottom;mso-position-vertical-relative:margin">
-                <w10:wrap type="none"/>
+              <v:rect id="shape_0" ID="Frame2" stroked="f" style="position:absolute;margin-left:46.8pt;margin-top:584.85pt;width:374.3pt;height:63.05pt;mso-wrap-style:none;v-text-anchor:middle;mso-position-horizontal:center;mso-position-horizontal-relative:margin;mso-position-vertical:bottom;mso-position-vertical-relative:margin">
                 <v:fill o:detectmouseclick="t" on="false"/>
                 <v:stroke color="#3465a4" joinstyle="round" endcap="flat"/>
                 <v:textbox>
@@ -551,7 +549,7 @@
                         <w:tblW w:w="5000" w:type="pct"/>
                         <w:jc w:val="center"/>
                         <w:tblInd w:w="0" w:type="dxa"/>
-                        <w:tblBorders/>
+                        <w:tblLayout w:type="fixed"/>
                         <w:tblCellMar>
                           <w:top w:w="216" w:type="dxa"/>
                           <w:left w:w="115" w:type="dxa"/>
@@ -573,6 +571,7 @@
                           <w:p>
                             <w:pPr>
                               <w:pStyle w:val="NoSpacing"/>
+                              <w:widowControl w:val="false"/>
                               <w:rPr>
                                 <w:rFonts w:ascii="Times New Roman" w:hAnsi="Times New Roman" w:cs="Times New Roman"/>
                                 <w:color w:val="4F81BD"/>
@@ -593,6 +592,7 @@
                           <w:p>
                             <w:pPr>
                               <w:pStyle w:val="NoSpacing"/>
+                              <w:widowControl w:val="false"/>
                               <w:rPr>
                                 <w:rFonts w:ascii="Times New Roman" w:hAnsi="Times New Roman" w:cs="Times New Roman"/>
                                 <w:color w:val="4F81BD"/>
@@ -613,6 +613,7 @@
                           <w:p>
                             <w:pPr>
                               <w:pStyle w:val="NoSpacing"/>
+                              <w:widowControl w:val="false"/>
                               <w:rPr>
                                 <w:rFonts w:ascii="Times New Roman" w:hAnsi="Times New Roman" w:cs="Times New Roman"/>
                                 <w:color w:val="4F81BD"/>
@@ -641,13 +642,12 @@
                         </w:rPr>
                       </w:pPr>
                       <w:r>
-                        <w:rPr>
-                          <w:color w:val="000000"/>
-                        </w:rPr>
+                        <w:rPr/>
                       </w:r>
                     </w:p>
                   </w:txbxContent>
                 </v:textbox>
+                <w10:wrap type="square"/>
               </v:rect>
             </w:pict>
           </mc:Fallback>
@@ -928,15 +928,7 @@
           <w:sz w:val="24"/>
           <w:szCs w:val="24"/>
         </w:rPr>
-        <w:t xml:space="preserve">SQL backend / </w:t>
-      </w:r>
-      <w:r>
-        <w:rPr>
-          <w:rFonts w:cs="Times New Roman" w:ascii="Times New Roman" w:hAnsi="Times New Roman"/>
-          <w:sz w:val="24"/>
-          <w:szCs w:val="24"/>
-        </w:rPr>
-        <w:t>PostgreSQL Database</w:t>
+        <w:t>SQL backend / PostgreSQL Database</w:t>
       </w:r>
     </w:p>
     <w:p>
@@ -2451,27 +2443,27 @@
       <w:pPr>
         <w:pStyle w:val="ListParagraph"/>
         <w:spacing w:before="0" w:after="0"/>
-        <w:ind w:left="720" w:right="0" w:hanging="0"/>
-        <w:contextualSpacing/>
-        <w:rPr>
-          <w:rFonts w:cs="Times New Roman"/>
-          <w:sz w:val="24"/>
-          <w:szCs w:val="24"/>
-        </w:rPr>
-      </w:pPr>
-      <w:r>
-        <w:rPr>
-          <w:rFonts w:cs="Times New Roman"/>
-          <w:sz w:val="24"/>
-          <w:szCs w:val="24"/>
-        </w:rPr>
-      </w:r>
-    </w:p>
-    <w:p>
-      <w:pPr>
-        <w:pStyle w:val="ListParagraph"/>
-        <w:spacing w:before="0" w:after="0"/>
-        <w:ind w:left="720" w:right="0" w:hanging="0"/>
+        <w:ind w:right="0" w:hanging="0"/>
+        <w:contextualSpacing/>
+        <w:rPr>
+          <w:rFonts w:cs="Times New Roman"/>
+          <w:sz w:val="24"/>
+          <w:szCs w:val="24"/>
+        </w:rPr>
+      </w:pPr>
+      <w:r>
+        <w:rPr>
+          <w:rFonts w:cs="Times New Roman"/>
+          <w:sz w:val="24"/>
+          <w:szCs w:val="24"/>
+        </w:rPr>
+      </w:r>
+    </w:p>
+    <w:p>
+      <w:pPr>
+        <w:pStyle w:val="ListParagraph"/>
+        <w:spacing w:before="0" w:after="0"/>
+        <w:ind w:right="0" w:hanging="0"/>
         <w:contextualSpacing/>
         <w:rPr/>
       </w:pPr>
@@ -3286,66 +3278,6 @@
           <w:szCs w:val="24"/>
           <w:u w:val="single"/>
         </w:rPr>
-      </w:r>
-    </w:p>
-    <w:p>
-      <w:pPr>
-        <w:pStyle w:val="Normal"/>
-        <w:spacing w:before="0" w:after="0"/>
-        <w:rPr>
-          <w:rFonts w:cs="Times New Roman"/>
-          <w:sz w:val="24"/>
-          <w:szCs w:val="24"/>
-          <w:u w:val="single"/>
-        </w:rPr>
-      </w:pPr>
-      <w:r>
-        <w:rPr>
-          <w:rFonts w:cs="Times New Roman"/>
-          <w:sz w:val="24"/>
-          <w:szCs w:val="24"/>
-          <w:u w:val="single"/>
-        </w:rPr>
-      </w:r>
-    </w:p>
-    <w:p>
-      <w:pPr>
-        <w:pStyle w:val="Normal"/>
-        <w:spacing w:before="0" w:after="0"/>
-        <w:rPr>
-          <w:rFonts w:cs="Times New Roman"/>
-          <w:sz w:val="24"/>
-          <w:szCs w:val="24"/>
-          <w:u w:val="single"/>
-        </w:rPr>
-      </w:pPr>
-      <w:r>
-        <w:rPr>
-          <w:rFonts w:cs="Times New Roman"/>
-          <w:sz w:val="24"/>
-          <w:szCs w:val="24"/>
-          <w:u w:val="single"/>
-        </w:rPr>
-      </w:r>
-    </w:p>
-    <w:p>
-      <w:pPr>
-        <w:pStyle w:val="Normal"/>
-        <w:spacing w:before="0" w:after="0"/>
-        <w:rPr>
-          <w:rFonts w:cs="Times New Roman"/>
-          <w:sz w:val="24"/>
-          <w:szCs w:val="24"/>
-          <w:u w:val="single"/>
-        </w:rPr>
-      </w:pPr>
-      <w:r>
-        <w:rPr>
-          <w:rFonts w:cs="Times New Roman"/>
-          <w:sz w:val="24"/>
-          <w:szCs w:val="24"/>
-          <w:u w:val="single"/>
-        </w:rPr>
         <w:t>Quality System</w:t>
       </w:r>
     </w:p>
@@ -4029,6 +3961,28 @@
           <w:szCs w:val="24"/>
         </w:rPr>
         <w:t>Form: RFQ</w:t>
+      </w:r>
+    </w:p>
+    <w:p>
+      <w:pPr>
+        <w:pStyle w:val="ListParagraph"/>
+        <w:spacing w:before="0" w:after="0"/>
+        <w:ind w:left="720" w:right="0" w:hanging="0"/>
+        <w:contextualSpacing/>
+        <w:rPr>
+          <w:rFonts w:cs="Times New Roman"/>
+          <w:sz w:val="24"/>
+          <w:szCs w:val="24"/>
+          <w:u w:val="single"/>
+        </w:rPr>
+      </w:pPr>
+      <w:r>
+        <w:rPr>
+          <w:rFonts w:cs="Times New Roman"/>
+          <w:sz w:val="24"/>
+          <w:szCs w:val="24"/>
+          <w:u w:val="single"/>
+        </w:rPr>
       </w:r>
     </w:p>
     <w:p>
@@ -4497,7 +4451,7 @@
 </file>
 
 <file path=word/numbering.xml><?xml version="1.0" encoding="utf-8"?>
-<w:numbering xmlns:w="http://schemas.openxmlformats.org/wordprocessingml/2006/main" xmlns:o="urn:schemas-microsoft-com:office:office" xmlns:r="http://schemas.openxmlformats.org/officeDocument/2006/relationships" xmlns:v="urn:schemas-microsoft-com:vml">
+<w:numbering xmlns:w="http://schemas.openxmlformats.org/wordprocessingml/2006/main" xmlns:o="urn:schemas-microsoft-com:office:office" xmlns:r="http://schemas.openxmlformats.org/officeDocument/2006/relationships" xmlns:v="urn:schemas-microsoft-com:vml" xmlns:mc="http://schemas.openxmlformats.org/markup-compatibility/2006" xmlns:w14="http://schemas.microsoft.com/office/word/2010/wordml" mc:Ignorable="w14">
   <w:abstractNum w:abstractNumId="1">
     <w:lvl w:ilvl="0">
       <w:start w:val="1"/>
@@ -4505,12 +4459,13 @@
       <w:lvlText w:val=""/>
       <w:lvlJc w:val="left"/>
       <w:pPr>
+        <w:tabs>
+          <w:tab w:val="num" w:pos="0"/>
+        </w:tabs>
         <w:ind w:left="540" w:hanging="360"/>
       </w:pPr>
       <w:rPr>
         <w:rFonts w:ascii="Symbol" w:hAnsi="Symbol" w:cs="Symbol" w:hint="default"/>
-        <w:sz w:val="24"/>
-        <w:rFonts w:cs="Symbol"/>
       </w:rPr>
     </w:lvl>
     <w:lvl w:ilvl="1">
@@ -4519,11 +4474,13 @@
       <w:lvlText w:val="o"/>
       <w:lvlJc w:val="left"/>
       <w:pPr>
+        <w:tabs>
+          <w:tab w:val="num" w:pos="0"/>
+        </w:tabs>
         <w:ind w:left="1440" w:hanging="360"/>
       </w:pPr>
       <w:rPr>
         <w:rFonts w:ascii="Courier New" w:hAnsi="Courier New" w:cs="Courier New" w:hint="default"/>
-        <w:rFonts w:cs="Courier New"/>
       </w:rPr>
     </w:lvl>
     <w:lvl w:ilvl="2">
@@ -4532,11 +4489,13 @@
       <w:lvlText w:val=""/>
       <w:lvlJc w:val="left"/>
       <w:pPr>
+        <w:tabs>
+          <w:tab w:val="num" w:pos="0"/>
+        </w:tabs>
         <w:ind w:left="2160" w:hanging="360"/>
       </w:pPr>
       <w:rPr>
         <w:rFonts w:ascii="Wingdings" w:hAnsi="Wingdings" w:cs="Wingdings" w:hint="default"/>
-        <w:rFonts w:cs="Wingdings"/>
       </w:rPr>
     </w:lvl>
     <w:lvl w:ilvl="3">
@@ -4545,11 +4504,13 @@
       <w:lvlText w:val=""/>
       <w:lvlJc w:val="left"/>
       <w:pPr>
+        <w:tabs>
+          <w:tab w:val="num" w:pos="0"/>
+        </w:tabs>
         <w:ind w:left="2880" w:hanging="360"/>
       </w:pPr>
       <w:rPr>
         <w:rFonts w:ascii="Symbol" w:hAnsi="Symbol" w:cs="Symbol" w:hint="default"/>
-        <w:rFonts w:cs="Symbol"/>
       </w:rPr>
     </w:lvl>
     <w:lvl w:ilvl="4">
@@ -4558,11 +4519,13 @@
       <w:lvlText w:val="o"/>
       <w:lvlJc w:val="left"/>
       <w:pPr>
+        <w:tabs>
+          <w:tab w:val="num" w:pos="0"/>
+        </w:tabs>
         <w:ind w:left="3600" w:hanging="360"/>
       </w:pPr>
       <w:rPr>
         <w:rFonts w:ascii="Courier New" w:hAnsi="Courier New" w:cs="Courier New" w:hint="default"/>
-        <w:rFonts w:cs="Courier New"/>
       </w:rPr>
     </w:lvl>
     <w:lvl w:ilvl="5">
@@ -4571,11 +4534,13 @@
       <w:lvlText w:val=""/>
       <w:lvlJc w:val="left"/>
       <w:pPr>
+        <w:tabs>
+          <w:tab w:val="num" w:pos="0"/>
+        </w:tabs>
         <w:ind w:left="4320" w:hanging="360"/>
       </w:pPr>
       <w:rPr>
         <w:rFonts w:ascii="Wingdings" w:hAnsi="Wingdings" w:cs="Wingdings" w:hint="default"/>
-        <w:rFonts w:cs="Wingdings"/>
       </w:rPr>
     </w:lvl>
     <w:lvl w:ilvl="6">
@@ -4584,11 +4549,13 @@
       <w:lvlText w:val=""/>
       <w:lvlJc w:val="left"/>
       <w:pPr>
+        <w:tabs>
+          <w:tab w:val="num" w:pos="0"/>
+        </w:tabs>
         <w:ind w:left="5040" w:hanging="360"/>
       </w:pPr>
       <w:rPr>
         <w:rFonts w:ascii="Symbol" w:hAnsi="Symbol" w:cs="Symbol" w:hint="default"/>
-        <w:rFonts w:cs="Symbol"/>
       </w:rPr>
     </w:lvl>
     <w:lvl w:ilvl="7">
@@ -4597,11 +4564,13 @@
       <w:lvlText w:val="o"/>
       <w:lvlJc w:val="left"/>
       <w:pPr>
+        <w:tabs>
+          <w:tab w:val="num" w:pos="0"/>
+        </w:tabs>
         <w:ind w:left="5760" w:hanging="360"/>
       </w:pPr>
       <w:rPr>
         <w:rFonts w:ascii="Courier New" w:hAnsi="Courier New" w:cs="Courier New" w:hint="default"/>
-        <w:rFonts w:cs="Courier New"/>
       </w:rPr>
     </w:lvl>
     <w:lvl w:ilvl="8">
@@ -4610,11 +4579,13 @@
       <w:lvlText w:val=""/>
       <w:lvlJc w:val="left"/>
       <w:pPr>
+        <w:tabs>
+          <w:tab w:val="num" w:pos="0"/>
+        </w:tabs>
         <w:ind w:left="6480" w:hanging="360"/>
       </w:pPr>
       <w:rPr>
         <w:rFonts w:ascii="Wingdings" w:hAnsi="Wingdings" w:cs="Wingdings" w:hint="default"/>
-        <w:rFonts w:cs="Wingdings"/>
       </w:rPr>
     </w:lvl>
   </w:abstractNum>
@@ -4625,12 +4596,13 @@
       <w:lvlText w:val=""/>
       <w:lvlJc w:val="left"/>
       <w:pPr>
+        <w:tabs>
+          <w:tab w:val="num" w:pos="0"/>
+        </w:tabs>
         <w:ind w:left="720" w:hanging="360"/>
       </w:pPr>
       <w:rPr>
         <w:rFonts w:ascii="Wingdings" w:hAnsi="Wingdings" w:cs="Wingdings" w:hint="default"/>
-        <w:sz w:val="24"/>
-        <w:rFonts w:cs="Times New Roman"/>
       </w:rPr>
     </w:lvl>
     <w:lvl w:ilvl="1">
@@ -4639,11 +4611,13 @@
       <w:lvlText w:val="o"/>
       <w:lvlJc w:val="left"/>
       <w:pPr>
+        <w:tabs>
+          <w:tab w:val="num" w:pos="0"/>
+        </w:tabs>
         <w:ind w:left="1440" w:hanging="360"/>
       </w:pPr>
       <w:rPr>
         <w:rFonts w:ascii="Courier New" w:hAnsi="Courier New" w:cs="Courier New" w:hint="default"/>
-        <w:rFonts w:cs="Courier New"/>
       </w:rPr>
     </w:lvl>
     <w:lvl w:ilvl="2">
@@ -4652,11 +4626,13 @@
       <w:lvlText w:val=""/>
       <w:lvlJc w:val="left"/>
       <w:pPr>
+        <w:tabs>
+          <w:tab w:val="num" w:pos="0"/>
+        </w:tabs>
         <w:ind w:left="2160" w:hanging="360"/>
       </w:pPr>
       <w:rPr>
         <w:rFonts w:ascii="Wingdings" w:hAnsi="Wingdings" w:cs="Wingdings" w:hint="default"/>
-        <w:rFonts w:cs="Wingdings"/>
       </w:rPr>
     </w:lvl>
     <w:lvl w:ilvl="3">
@@ -4665,11 +4641,13 @@
       <w:lvlText w:val=""/>
       <w:lvlJc w:val="left"/>
       <w:pPr>
+        <w:tabs>
+          <w:tab w:val="num" w:pos="0"/>
+        </w:tabs>
         <w:ind w:left="2880" w:hanging="360"/>
       </w:pPr>
       <w:rPr>
         <w:rFonts w:ascii="Symbol" w:hAnsi="Symbol" w:cs="Symbol" w:hint="default"/>
-        <w:rFonts w:cs="Symbol"/>
       </w:rPr>
     </w:lvl>
     <w:lvl w:ilvl="4">
@@ -4678,11 +4656,13 @@
       <w:lvlText w:val="o"/>
       <w:lvlJc w:val="left"/>
       <w:pPr>
+        <w:tabs>
+          <w:tab w:val="num" w:pos="0"/>
+        </w:tabs>
         <w:ind w:left="3600" w:hanging="360"/>
       </w:pPr>
       <w:rPr>
         <w:rFonts w:ascii="Courier New" w:hAnsi="Courier New" w:cs="Courier New" w:hint="default"/>
-        <w:rFonts w:cs="Courier New"/>
       </w:rPr>
     </w:lvl>
     <w:lvl w:ilvl="5">
@@ -4691,11 +4671,13 @@
       <w:lvlText w:val=""/>
       <w:lvlJc w:val="left"/>
       <w:pPr>
+        <w:tabs>
+          <w:tab w:val="num" w:pos="0"/>
+        </w:tabs>
         <w:ind w:left="4320" w:hanging="360"/>
       </w:pPr>
       <w:rPr>
         <w:rFonts w:ascii="Wingdings" w:hAnsi="Wingdings" w:cs="Wingdings" w:hint="default"/>
-        <w:rFonts w:cs="Wingdings"/>
       </w:rPr>
     </w:lvl>
     <w:lvl w:ilvl="6">
@@ -4704,11 +4686,13 @@
       <w:lvlText w:val=""/>
       <w:lvlJc w:val="left"/>
       <w:pPr>
+        <w:tabs>
+          <w:tab w:val="num" w:pos="0"/>
+        </w:tabs>
         <w:ind w:left="5040" w:hanging="360"/>
       </w:pPr>
       <w:rPr>
         <w:rFonts w:ascii="Symbol" w:hAnsi="Symbol" w:cs="Symbol" w:hint="default"/>
-        <w:rFonts w:cs="Symbol"/>
       </w:rPr>
     </w:lvl>
     <w:lvl w:ilvl="7">
@@ -4717,11 +4701,13 @@
       <w:lvlText w:val="o"/>
       <w:lvlJc w:val="left"/>
       <w:pPr>
+        <w:tabs>
+          <w:tab w:val="num" w:pos="0"/>
+        </w:tabs>
         <w:ind w:left="5760" w:hanging="360"/>
       </w:pPr>
       <w:rPr>
         <w:rFonts w:ascii="Courier New" w:hAnsi="Courier New" w:cs="Courier New" w:hint="default"/>
-        <w:rFonts w:cs="Courier New"/>
       </w:rPr>
     </w:lvl>
     <w:lvl w:ilvl="8">
@@ -4730,11 +4716,13 @@
       <w:lvlText w:val=""/>
       <w:lvlJc w:val="left"/>
       <w:pPr>
+        <w:tabs>
+          <w:tab w:val="num" w:pos="0"/>
+        </w:tabs>
         <w:ind w:left="6480" w:hanging="360"/>
       </w:pPr>
       <w:rPr>
         <w:rFonts w:ascii="Wingdings" w:hAnsi="Wingdings" w:cs="Wingdings" w:hint="default"/>
-        <w:rFonts w:cs="Wingdings"/>
       </w:rPr>
     </w:lvl>
   </w:abstractNum>
@@ -4746,6 +4734,9 @@
       <w:lvlText w:val=""/>
       <w:lvlJc w:val="left"/>
       <w:pPr>
+        <w:tabs>
+          <w:tab w:val="num" w:pos="0"/>
+        </w:tabs>
         <w:ind w:left="0" w:hanging="0"/>
       </w:pPr>
     </w:lvl>
@@ -4756,6 +4747,9 @@
       <w:lvlText w:val=""/>
       <w:lvlJc w:val="left"/>
       <w:pPr>
+        <w:tabs>
+          <w:tab w:val="num" w:pos="0"/>
+        </w:tabs>
         <w:ind w:left="0" w:hanging="0"/>
       </w:pPr>
     </w:lvl>
@@ -4766,6 +4760,9 @@
       <w:lvlText w:val=""/>
       <w:lvlJc w:val="left"/>
       <w:pPr>
+        <w:tabs>
+          <w:tab w:val="num" w:pos="0"/>
+        </w:tabs>
         <w:ind w:left="0" w:hanging="0"/>
       </w:pPr>
     </w:lvl>
@@ -4776,6 +4773,9 @@
       <w:lvlText w:val=""/>
       <w:lvlJc w:val="left"/>
       <w:pPr>
+        <w:tabs>
+          <w:tab w:val="num" w:pos="0"/>
+        </w:tabs>
         <w:ind w:left="0" w:hanging="0"/>
       </w:pPr>
     </w:lvl>
@@ -4786,6 +4786,9 @@
       <w:lvlText w:val=""/>
       <w:lvlJc w:val="left"/>
       <w:pPr>
+        <w:tabs>
+          <w:tab w:val="num" w:pos="0"/>
+        </w:tabs>
         <w:ind w:left="0" w:hanging="0"/>
       </w:pPr>
     </w:lvl>
@@ -4796,6 +4799,9 @@
       <w:lvlText w:val=""/>
       <w:lvlJc w:val="left"/>
       <w:pPr>
+        <w:tabs>
+          <w:tab w:val="num" w:pos="0"/>
+        </w:tabs>
         <w:ind w:left="0" w:hanging="0"/>
       </w:pPr>
     </w:lvl>
@@ -4806,6 +4812,9 @@
       <w:lvlText w:val=""/>
       <w:lvlJc w:val="left"/>
       <w:pPr>
+        <w:tabs>
+          <w:tab w:val="num" w:pos="0"/>
+        </w:tabs>
         <w:ind w:left="0" w:hanging="0"/>
       </w:pPr>
     </w:lvl>
@@ -4816,6 +4825,9 @@
       <w:lvlText w:val=""/>
       <w:lvlJc w:val="left"/>
       <w:pPr>
+        <w:tabs>
+          <w:tab w:val="num" w:pos="0"/>
+        </w:tabs>
         <w:ind w:left="0" w:hanging="0"/>
       </w:pPr>
     </w:lvl>
@@ -4826,6 +4838,9 @@
       <w:lvlText w:val=""/>
       <w:lvlJc w:val="left"/>
       <w:pPr>
+        <w:tabs>
+          <w:tab w:val="num" w:pos="0"/>
+        </w:tabs>
         <w:ind w:left="0" w:hanging="0"/>
       </w:pPr>
     </w:lvl>
@@ -4848,13 +4863,14 @@
     <w:rPrDefault>
       <w:rPr>
         <w:rFonts w:ascii="Calibri" w:hAnsi="Calibri" w:eastAsia="Calibri" w:cs="DejaVu Sans"/>
-        <w:sz w:val="20"/>
         <w:szCs w:val="22"/>
         <w:lang w:val="en-US" w:eastAsia="en-US" w:bidi="ar-SA"/>
       </w:rPr>
     </w:rPrDefault>
     <w:pPrDefault>
-      <w:pPr/>
+      <w:pPr>
+        <w:suppressAutoHyphens w:val="true"/>
+      </w:pPr>
     </w:pPrDefault>
   </w:docDefaults>
   <w:style w:type="paragraph" w:styleId="Normal">
@@ -4862,7 +4878,7 @@
     <w:qFormat/>
     <w:pPr>
       <w:widowControl/>
-      <w:overflowPunct w:val="true"/>
+      <w:overflowPunct w:val="false"/>
       <w:bidi w:val="0"/>
       <w:spacing w:lineRule="auto" w:line="276" w:before="0" w:after="200"/>
       <w:jc w:val="left"/>
@@ -4946,315 +4962,11 @@
     </w:rPr>
   </w:style>
   <w:style w:type="character" w:styleId="InternetLink">
-    <w:name w:val="Internet Link"/>
+    <w:name w:val="Hyperlink"/>
     <w:basedOn w:val="DefaultParagraphFont"/>
     <w:rPr>
       <w:color w:val="0000FF"/>
       <w:u w:val="single"/>
-    </w:rPr>
-  </w:style>
-  <w:style w:type="character" w:styleId="ListLabel1">
-    <w:name w:val="ListLabel 1"/>
-    <w:qFormat/>
-    <w:rPr>
-      <w:rFonts w:cs="Courier New"/>
-    </w:rPr>
-  </w:style>
-  <w:style w:type="character" w:styleId="ListLabel2">
-    <w:name w:val="ListLabel 2"/>
-    <w:qFormat/>
-    <w:rPr>
-      <w:rFonts w:cs="Courier New"/>
-    </w:rPr>
-  </w:style>
-  <w:style w:type="character" w:styleId="ListLabel3">
-    <w:name w:val="ListLabel 3"/>
-    <w:qFormat/>
-    <w:rPr>
-      <w:rFonts w:cs="Courier New"/>
-    </w:rPr>
-  </w:style>
-  <w:style w:type="character" w:styleId="ListLabel4">
-    <w:name w:val="ListLabel 4"/>
-    <w:qFormat/>
-    <w:rPr>
-      <w:rFonts w:cs="Courier New"/>
-    </w:rPr>
-  </w:style>
-  <w:style w:type="character" w:styleId="ListLabel5">
-    <w:name w:val="ListLabel 5"/>
-    <w:qFormat/>
-    <w:rPr>
-      <w:rFonts w:cs="Courier New"/>
-    </w:rPr>
-  </w:style>
-  <w:style w:type="character" w:styleId="ListLabel6">
-    <w:name w:val="ListLabel 6"/>
-    <w:qFormat/>
-    <w:rPr>
-      <w:rFonts w:cs="Courier New"/>
-    </w:rPr>
-  </w:style>
-  <w:style w:type="character" w:styleId="ListLabel7">
-    <w:name w:val="ListLabel 7"/>
-    <w:qFormat/>
-    <w:rPr>
-      <w:rFonts w:cs="Courier New"/>
-    </w:rPr>
-  </w:style>
-  <w:style w:type="character" w:styleId="ListLabel8">
-    <w:name w:val="ListLabel 8"/>
-    <w:qFormat/>
-    <w:rPr>
-      <w:rFonts w:cs="Courier New"/>
-    </w:rPr>
-  </w:style>
-  <w:style w:type="character" w:styleId="ListLabel9">
-    <w:name w:val="ListLabel 9"/>
-    <w:qFormat/>
-    <w:rPr>
-      <w:rFonts w:cs="Courier New"/>
-    </w:rPr>
-  </w:style>
-  <w:style w:type="character" w:styleId="ListLabel10">
-    <w:name w:val="ListLabel 10"/>
-    <w:qFormat/>
-    <w:rPr>
-      <w:rFonts w:cs="Courier New"/>
-    </w:rPr>
-  </w:style>
-  <w:style w:type="character" w:styleId="ListLabel11">
-    <w:name w:val="ListLabel 11"/>
-    <w:qFormat/>
-    <w:rPr>
-      <w:rFonts w:cs="Courier New"/>
-    </w:rPr>
-  </w:style>
-  <w:style w:type="character" w:styleId="ListLabel12">
-    <w:name w:val="ListLabel 12"/>
-    <w:qFormat/>
-    <w:rPr>
-      <w:rFonts w:cs="Courier New"/>
-    </w:rPr>
-  </w:style>
-  <w:style w:type="character" w:styleId="ListLabel13">
-    <w:name w:val="ListLabel 13"/>
-    <w:qFormat/>
-    <w:rPr>
-      <w:rFonts w:cs="Courier New"/>
-    </w:rPr>
-  </w:style>
-  <w:style w:type="character" w:styleId="ListLabel14">
-    <w:name w:val="ListLabel 14"/>
-    <w:qFormat/>
-    <w:rPr>
-      <w:rFonts w:cs="Courier New"/>
-    </w:rPr>
-  </w:style>
-  <w:style w:type="character" w:styleId="ListLabel15">
-    <w:name w:val="ListLabel 15"/>
-    <w:qFormat/>
-    <w:rPr>
-      <w:rFonts w:cs="Courier New"/>
-    </w:rPr>
-  </w:style>
-  <w:style w:type="character" w:styleId="ListLabel16">
-    <w:name w:val="ListLabel 16"/>
-    <w:qFormat/>
-    <w:rPr>
-      <w:rFonts w:cs="Courier New"/>
-    </w:rPr>
-  </w:style>
-  <w:style w:type="character" w:styleId="ListLabel17">
-    <w:name w:val="ListLabel 17"/>
-    <w:qFormat/>
-    <w:rPr>
-      <w:rFonts w:cs="Courier New"/>
-    </w:rPr>
-  </w:style>
-  <w:style w:type="character" w:styleId="ListLabel18">
-    <w:name w:val="ListLabel 18"/>
-    <w:qFormat/>
-    <w:rPr>
-      <w:rFonts w:cs="Courier New"/>
-    </w:rPr>
-  </w:style>
-  <w:style w:type="character" w:styleId="ListLabel19">
-    <w:name w:val="ListLabel 19"/>
-    <w:qFormat/>
-    <w:rPr>
-      <w:rFonts w:cs="Courier New"/>
-    </w:rPr>
-  </w:style>
-  <w:style w:type="character" w:styleId="ListLabel20">
-    <w:name w:val="ListLabel 20"/>
-    <w:qFormat/>
-    <w:rPr>
-      <w:rFonts w:cs="Courier New"/>
-    </w:rPr>
-  </w:style>
-  <w:style w:type="character" w:styleId="ListLabel21">
-    <w:name w:val="ListLabel 21"/>
-    <w:qFormat/>
-    <w:rPr>
-      <w:rFonts w:cs="Courier New"/>
-    </w:rPr>
-  </w:style>
-  <w:style w:type="character" w:styleId="ListLabel22">
-    <w:name w:val="ListLabel 22"/>
-    <w:qFormat/>
-    <w:rPr>
-      <w:rFonts w:eastAsia="Calibri" w:cs="Times New Roman"/>
-      <w:sz w:val="24"/>
-    </w:rPr>
-  </w:style>
-  <w:style w:type="character" w:styleId="ListLabel23">
-    <w:name w:val="ListLabel 23"/>
-    <w:qFormat/>
-    <w:rPr>
-      <w:rFonts w:cs="Courier New"/>
-    </w:rPr>
-  </w:style>
-  <w:style w:type="character" w:styleId="ListLabel24">
-    <w:name w:val="ListLabel 24"/>
-    <w:qFormat/>
-    <w:rPr>
-      <w:rFonts w:cs="Courier New"/>
-    </w:rPr>
-  </w:style>
-  <w:style w:type="character" w:styleId="ListLabel25">
-    <w:name w:val="ListLabel 25"/>
-    <w:qFormat/>
-    <w:rPr>
-      <w:rFonts w:cs="Courier New"/>
-    </w:rPr>
-  </w:style>
-  <w:style w:type="character" w:styleId="ListLabel26">
-    <w:name w:val="ListLabel 26"/>
-    <w:qFormat/>
-    <w:rPr>
-      <w:rFonts w:ascii="Times New Roman" w:hAnsi="Times New Roman" w:cs="Symbol"/>
-      <w:sz w:val="24"/>
-    </w:rPr>
-  </w:style>
-  <w:style w:type="character" w:styleId="ListLabel27">
-    <w:name w:val="ListLabel 27"/>
-    <w:qFormat/>
-    <w:rPr>
-      <w:rFonts w:cs="Courier New"/>
-    </w:rPr>
-  </w:style>
-  <w:style w:type="character" w:styleId="ListLabel28">
-    <w:name w:val="ListLabel 28"/>
-    <w:qFormat/>
-    <w:rPr>
-      <w:rFonts w:cs="Wingdings"/>
-    </w:rPr>
-  </w:style>
-  <w:style w:type="character" w:styleId="ListLabel29">
-    <w:name w:val="ListLabel 29"/>
-    <w:qFormat/>
-    <w:rPr>
-      <w:rFonts w:cs="Symbol"/>
-    </w:rPr>
-  </w:style>
-  <w:style w:type="character" w:styleId="ListLabel30">
-    <w:name w:val="ListLabel 30"/>
-    <w:qFormat/>
-    <w:rPr>
-      <w:rFonts w:cs="Courier New"/>
-    </w:rPr>
-  </w:style>
-  <w:style w:type="character" w:styleId="ListLabel31">
-    <w:name w:val="ListLabel 31"/>
-    <w:qFormat/>
-    <w:rPr>
-      <w:rFonts w:cs="Wingdings"/>
-    </w:rPr>
-  </w:style>
-  <w:style w:type="character" w:styleId="ListLabel32">
-    <w:name w:val="ListLabel 32"/>
-    <w:qFormat/>
-    <w:rPr>
-      <w:rFonts w:cs="Symbol"/>
-    </w:rPr>
-  </w:style>
-  <w:style w:type="character" w:styleId="ListLabel33">
-    <w:name w:val="ListLabel 33"/>
-    <w:qFormat/>
-    <w:rPr>
-      <w:rFonts w:cs="Courier New"/>
-    </w:rPr>
-  </w:style>
-  <w:style w:type="character" w:styleId="ListLabel34">
-    <w:name w:val="ListLabel 34"/>
-    <w:qFormat/>
-    <w:rPr>
-      <w:rFonts w:cs="Wingdings"/>
-    </w:rPr>
-  </w:style>
-  <w:style w:type="character" w:styleId="ListLabel35">
-    <w:name w:val="ListLabel 35"/>
-    <w:qFormat/>
-    <w:rPr>
-      <w:rFonts w:cs="Times New Roman"/>
-      <w:sz w:val="24"/>
-    </w:rPr>
-  </w:style>
-  <w:style w:type="character" w:styleId="ListLabel36">
-    <w:name w:val="ListLabel 36"/>
-    <w:qFormat/>
-    <w:rPr>
-      <w:rFonts w:cs="Courier New"/>
-    </w:rPr>
-  </w:style>
-  <w:style w:type="character" w:styleId="ListLabel37">
-    <w:name w:val="ListLabel 37"/>
-    <w:qFormat/>
-    <w:rPr>
-      <w:rFonts w:cs="Wingdings"/>
-    </w:rPr>
-  </w:style>
-  <w:style w:type="character" w:styleId="ListLabel38">
-    <w:name w:val="ListLabel 38"/>
-    <w:qFormat/>
-    <w:rPr>
-      <w:rFonts w:cs="Symbol"/>
-    </w:rPr>
-  </w:style>
-  <w:style w:type="character" w:styleId="ListLabel39">
-    <w:name w:val="ListLabel 39"/>
-    <w:qFormat/>
-    <w:rPr>
-      <w:rFonts w:cs="Courier New"/>
-    </w:rPr>
-  </w:style>
-  <w:style w:type="character" w:styleId="ListLabel40">
-    <w:name w:val="ListLabel 40"/>
-    <w:qFormat/>
-    <w:rPr>
-      <w:rFonts w:cs="Wingdings"/>
-    </w:rPr>
-  </w:style>
-  <w:style w:type="character" w:styleId="ListLabel41">
-    <w:name w:val="ListLabel 41"/>
-    <w:qFormat/>
-    <w:rPr>
-      <w:rFonts w:cs="Symbol"/>
-    </w:rPr>
-  </w:style>
-  <w:style w:type="character" w:styleId="ListLabel42">
-    <w:name w:val="ListLabel 42"/>
-    <w:qFormat/>
-    <w:rPr>
-      <w:rFonts w:cs="Courier New"/>
-    </w:rPr>
-  </w:style>
-  <w:style w:type="character" w:styleId="ListLabel43">
-    <w:name w:val="ListLabel 43"/>
-    <w:qFormat/>
-    <w:rPr>
-      <w:rFonts w:cs="Wingdings"/>
     </w:rPr>
   </w:style>
   <w:style w:type="character" w:styleId="Emphasis">
@@ -5263,134 +4975,6 @@
     <w:rPr>
       <w:i/>
       <w:iCs/>
-    </w:rPr>
-  </w:style>
-  <w:style w:type="character" w:styleId="ListLabel44">
-    <w:name w:val="ListLabel 44"/>
-    <w:qFormat/>
-    <w:rPr>
-      <w:rFonts w:ascii="Times New Roman" w:hAnsi="Times New Roman" w:cs="Symbol"/>
-      <w:sz w:val="24"/>
-    </w:rPr>
-  </w:style>
-  <w:style w:type="character" w:styleId="ListLabel45">
-    <w:name w:val="ListLabel 45"/>
-    <w:qFormat/>
-    <w:rPr>
-      <w:rFonts w:cs="Courier New"/>
-    </w:rPr>
-  </w:style>
-  <w:style w:type="character" w:styleId="ListLabel46">
-    <w:name w:val="ListLabel 46"/>
-    <w:qFormat/>
-    <w:rPr>
-      <w:rFonts w:cs="Wingdings"/>
-    </w:rPr>
-  </w:style>
-  <w:style w:type="character" w:styleId="ListLabel47">
-    <w:name w:val="ListLabel 47"/>
-    <w:qFormat/>
-    <w:rPr>
-      <w:rFonts w:cs="Symbol"/>
-    </w:rPr>
-  </w:style>
-  <w:style w:type="character" w:styleId="ListLabel48">
-    <w:name w:val="ListLabel 48"/>
-    <w:qFormat/>
-    <w:rPr>
-      <w:rFonts w:cs="Courier New"/>
-    </w:rPr>
-  </w:style>
-  <w:style w:type="character" w:styleId="ListLabel49">
-    <w:name w:val="ListLabel 49"/>
-    <w:qFormat/>
-    <w:rPr>
-      <w:rFonts w:cs="Wingdings"/>
-    </w:rPr>
-  </w:style>
-  <w:style w:type="character" w:styleId="ListLabel50">
-    <w:name w:val="ListLabel 50"/>
-    <w:qFormat/>
-    <w:rPr>
-      <w:rFonts w:cs="Symbol"/>
-    </w:rPr>
-  </w:style>
-  <w:style w:type="character" w:styleId="ListLabel51">
-    <w:name w:val="ListLabel 51"/>
-    <w:qFormat/>
-    <w:rPr>
-      <w:rFonts w:cs="Courier New"/>
-    </w:rPr>
-  </w:style>
-  <w:style w:type="character" w:styleId="ListLabel52">
-    <w:name w:val="ListLabel 52"/>
-    <w:qFormat/>
-    <w:rPr>
-      <w:rFonts w:cs="Wingdings"/>
-    </w:rPr>
-  </w:style>
-  <w:style w:type="character" w:styleId="ListLabel53">
-    <w:name w:val="ListLabel 53"/>
-    <w:qFormat/>
-    <w:rPr>
-      <w:rFonts w:cs="Times New Roman"/>
-      <w:sz w:val="24"/>
-    </w:rPr>
-  </w:style>
-  <w:style w:type="character" w:styleId="ListLabel54">
-    <w:name w:val="ListLabel 54"/>
-    <w:qFormat/>
-    <w:rPr>
-      <w:rFonts w:cs="Courier New"/>
-    </w:rPr>
-  </w:style>
-  <w:style w:type="character" w:styleId="ListLabel55">
-    <w:name w:val="ListLabel 55"/>
-    <w:qFormat/>
-    <w:rPr>
-      <w:rFonts w:cs="Wingdings"/>
-    </w:rPr>
-  </w:style>
-  <w:style w:type="character" w:styleId="ListLabel56">
-    <w:name w:val="ListLabel 56"/>
-    <w:qFormat/>
-    <w:rPr>
-      <w:rFonts w:cs="Symbol"/>
-    </w:rPr>
-  </w:style>
-  <w:style w:type="character" w:styleId="ListLabel57">
-    <w:name w:val="ListLabel 57"/>
-    <w:qFormat/>
-    <w:rPr>
-      <w:rFonts w:cs="Courier New"/>
-    </w:rPr>
-  </w:style>
-  <w:style w:type="character" w:styleId="ListLabel58">
-    <w:name w:val="ListLabel 58"/>
-    <w:qFormat/>
-    <w:rPr>
-      <w:rFonts w:cs="Wingdings"/>
-    </w:rPr>
-  </w:style>
-  <w:style w:type="character" w:styleId="ListLabel59">
-    <w:name w:val="ListLabel 59"/>
-    <w:qFormat/>
-    <w:rPr>
-      <w:rFonts w:cs="Symbol"/>
-    </w:rPr>
-  </w:style>
-  <w:style w:type="character" w:styleId="ListLabel60">
-    <w:name w:val="ListLabel 60"/>
-    <w:qFormat/>
-    <w:rPr>
-      <w:rFonts w:cs="Courier New"/>
-    </w:rPr>
-  </w:style>
-  <w:style w:type="character" w:styleId="ListLabel61">
-    <w:name w:val="ListLabel 61"/>
-    <w:qFormat/>
-    <w:rPr>
-      <w:rFonts w:cs="Wingdings"/>
     </w:rPr>
   </w:style>
   <w:style w:type="paragraph" w:styleId="Heading">
@@ -5456,7 +5040,7 @@
     <w:qFormat/>
     <w:pPr>
       <w:widowControl/>
-      <w:overflowPunct w:val="true"/>
+      <w:overflowPunct w:val="false"/>
       <w:bidi w:val="0"/>
       <w:spacing w:lineRule="auto" w:line="240" w:before="0" w:after="0"/>
       <w:jc w:val="left"/>

</xml_diff>